<commit_message>
Damage Visuals, Enemy Health Bar, Status Effects
</commit_message>
<xml_diff>
--- a/Game Design Document.docx
+++ b/Game Design Document.docx
@@ -617,6 +617,7 @@
               </w:rPr>
               <w:t xml:space="preserve"> </w:t>
             </w:r>
+            <w:proofErr w:type="gramStart"/>
             <w:r>
               <w:rPr>
                 <w:sz w:val="24"/>
@@ -632,6 +633,7 @@
               </w:rPr>
               <w:t>th</w:t>
             </w:r>
+            <w:proofErr w:type="gramEnd"/>
             <w:r>
               <w:rPr>
                 <w:sz w:val="24"/>
@@ -696,20 +698,1966 @@
         <w:t>Table of Contents</w:t>
       </w:r>
     </w:p>
-    <w:p>
-      <w:pPr>
-        <w:pBdr>
-          <w:top w:val="nil"/>
-          <w:left w:val="nil"/>
-          <w:bottom w:val="nil"/>
-          <w:right w:val="nil"/>
-          <w:between w:val="nil"/>
-        </w:pBdr>
-        <w:rPr>
+    <w:sdt>
+      <w:sdtPr>
+        <w:id w:val="-1632543854"/>
+        <w:docPartObj>
+          <w:docPartGallery w:val="Table of Contents"/>
+          <w:docPartUnique/>
+        </w:docPartObj>
+      </w:sdtPr>
+      <w:sdtEndPr>
+        <w:rPr>
+          <w:rFonts w:ascii="Calibri" w:eastAsia="Calibri" w:hAnsi="Calibri" w:cs="Calibri"/>
           <w:b/>
-          <w:sz w:val="24"/>
-          <w:szCs w:val="24"/>
-          <w:u w:val="single"/>
+          <w:bCs/>
+          <w:noProof/>
+          <w:color w:val="auto"/>
+          <w:sz w:val="22"/>
+          <w:szCs w:val="22"/>
+          <w:lang w:val="en-CA" w:eastAsia="en-CA"/>
+        </w:rPr>
+      </w:sdtEndPr>
+      <w:sdtContent>
+        <w:p>
+          <w:pPr>
+            <w:pStyle w:val="TOCHeading"/>
+          </w:pPr>
+          <w:r>
+            <w:t>Contents</w:t>
+          </w:r>
+        </w:p>
+        <w:p>
+          <w:pPr>
+            <w:pStyle w:val="TOC2"/>
+            <w:tabs>
+              <w:tab w:val="right" w:leader="dot" w:pos="9350"/>
+            </w:tabs>
+            <w:rPr>
+              <w:noProof/>
+            </w:rPr>
+          </w:pPr>
+          <w:r>
+            <w:fldChar w:fldCharType="begin"/>
+          </w:r>
+          <w:r>
+            <w:instrText xml:space="preserve"> TOC \o "1-3" \h \z \u </w:instrText>
+          </w:r>
+          <w:r>
+            <w:fldChar w:fldCharType="separate"/>
+          </w:r>
+          <w:hyperlink w:anchor="_Toc196823484" w:history="1">
+            <w:r>
+              <w:rPr>
+                <w:rStyle w:val="Hyperlink"/>
+                <w:noProof/>
+              </w:rPr>
+              <w:t>Version History</w:t>
+            </w:r>
+            <w:r>
+              <w:rPr>
+                <w:noProof/>
+                <w:webHidden/>
+              </w:rPr>
+              <w:tab/>
+            </w:r>
+            <w:r>
+              <w:rPr>
+                <w:noProof/>
+                <w:webHidden/>
+              </w:rPr>
+              <w:fldChar w:fldCharType="begin"/>
+            </w:r>
+            <w:r>
+              <w:rPr>
+                <w:noProof/>
+                <w:webHidden/>
+              </w:rPr>
+              <w:instrText xml:space="preserve"> PAGEREF _Toc196823484 \h </w:instrText>
+            </w:r>
+            <w:r>
+              <w:rPr>
+                <w:noProof/>
+                <w:webHidden/>
+              </w:rPr>
+            </w:r>
+            <w:r>
+              <w:rPr>
+                <w:noProof/>
+                <w:webHidden/>
+              </w:rPr>
+              <w:fldChar w:fldCharType="separate"/>
+            </w:r>
+            <w:r>
+              <w:rPr>
+                <w:noProof/>
+                <w:webHidden/>
+              </w:rPr>
+              <w:t>3</w:t>
+            </w:r>
+            <w:r>
+              <w:rPr>
+                <w:noProof/>
+                <w:webHidden/>
+              </w:rPr>
+              <w:fldChar w:fldCharType="end"/>
+            </w:r>
+          </w:hyperlink>
+        </w:p>
+        <w:p>
+          <w:pPr>
+            <w:pStyle w:val="TOC2"/>
+            <w:tabs>
+              <w:tab w:val="right" w:leader="dot" w:pos="9350"/>
+            </w:tabs>
+            <w:rPr>
+              <w:noProof/>
+            </w:rPr>
+          </w:pPr>
+          <w:hyperlink w:anchor="_Toc196823485" w:history="1">
+            <w:r>
+              <w:rPr>
+                <w:rStyle w:val="Hyperlink"/>
+                <w:noProof/>
+              </w:rPr>
+              <w:t>Game Overview</w:t>
+            </w:r>
+            <w:r>
+              <w:rPr>
+                <w:noProof/>
+                <w:webHidden/>
+              </w:rPr>
+              <w:tab/>
+            </w:r>
+            <w:r>
+              <w:rPr>
+                <w:noProof/>
+                <w:webHidden/>
+              </w:rPr>
+              <w:fldChar w:fldCharType="begin"/>
+            </w:r>
+            <w:r>
+              <w:rPr>
+                <w:noProof/>
+                <w:webHidden/>
+              </w:rPr>
+              <w:instrText xml:space="preserve"> PAGEREF _Toc196823485 \h </w:instrText>
+            </w:r>
+            <w:r>
+              <w:rPr>
+                <w:noProof/>
+                <w:webHidden/>
+              </w:rPr>
+            </w:r>
+            <w:r>
+              <w:rPr>
+                <w:noProof/>
+                <w:webHidden/>
+              </w:rPr>
+              <w:fldChar w:fldCharType="separate"/>
+            </w:r>
+            <w:r>
+              <w:rPr>
+                <w:noProof/>
+                <w:webHidden/>
+              </w:rPr>
+              <w:t>4</w:t>
+            </w:r>
+            <w:r>
+              <w:rPr>
+                <w:noProof/>
+                <w:webHidden/>
+              </w:rPr>
+              <w:fldChar w:fldCharType="end"/>
+            </w:r>
+          </w:hyperlink>
+        </w:p>
+        <w:p>
+          <w:pPr>
+            <w:pStyle w:val="TOC2"/>
+            <w:tabs>
+              <w:tab w:val="right" w:leader="dot" w:pos="9350"/>
+            </w:tabs>
+            <w:rPr>
+              <w:noProof/>
+            </w:rPr>
+          </w:pPr>
+          <w:hyperlink w:anchor="_Toc196823486" w:history="1">
+            <w:r>
+              <w:rPr>
+                <w:rStyle w:val="Hyperlink"/>
+                <w:noProof/>
+              </w:rPr>
+              <w:t>Game Play Mechanics</w:t>
+            </w:r>
+            <w:r>
+              <w:rPr>
+                <w:noProof/>
+                <w:webHidden/>
+              </w:rPr>
+              <w:tab/>
+            </w:r>
+            <w:r>
+              <w:rPr>
+                <w:noProof/>
+                <w:webHidden/>
+              </w:rPr>
+              <w:fldChar w:fldCharType="begin"/>
+            </w:r>
+            <w:r>
+              <w:rPr>
+                <w:noProof/>
+                <w:webHidden/>
+              </w:rPr>
+              <w:instrText xml:space="preserve"> PAGEREF _Toc196823486 \h </w:instrText>
+            </w:r>
+            <w:r>
+              <w:rPr>
+                <w:noProof/>
+                <w:webHidden/>
+              </w:rPr>
+            </w:r>
+            <w:r>
+              <w:rPr>
+                <w:noProof/>
+                <w:webHidden/>
+              </w:rPr>
+              <w:fldChar w:fldCharType="separate"/>
+            </w:r>
+            <w:r>
+              <w:rPr>
+                <w:noProof/>
+                <w:webHidden/>
+              </w:rPr>
+              <w:t>4</w:t>
+            </w:r>
+            <w:r>
+              <w:rPr>
+                <w:noProof/>
+                <w:webHidden/>
+              </w:rPr>
+              <w:fldChar w:fldCharType="end"/>
+            </w:r>
+          </w:hyperlink>
+        </w:p>
+        <w:p>
+          <w:pPr>
+            <w:pStyle w:val="TOC2"/>
+            <w:tabs>
+              <w:tab w:val="right" w:leader="dot" w:pos="9350"/>
+            </w:tabs>
+            <w:rPr>
+              <w:noProof/>
+            </w:rPr>
+          </w:pPr>
+          <w:hyperlink w:anchor="_Toc196823487" w:history="1">
+            <w:r>
+              <w:rPr>
+                <w:rStyle w:val="Hyperlink"/>
+                <w:noProof/>
+              </w:rPr>
+              <w:t>Camera</w:t>
+            </w:r>
+            <w:r>
+              <w:rPr>
+                <w:noProof/>
+                <w:webHidden/>
+              </w:rPr>
+              <w:tab/>
+            </w:r>
+            <w:r>
+              <w:rPr>
+                <w:noProof/>
+                <w:webHidden/>
+              </w:rPr>
+              <w:fldChar w:fldCharType="begin"/>
+            </w:r>
+            <w:r>
+              <w:rPr>
+                <w:noProof/>
+                <w:webHidden/>
+              </w:rPr>
+              <w:instrText xml:space="preserve"> PAGEREF _Toc196823487 \h </w:instrText>
+            </w:r>
+            <w:r>
+              <w:rPr>
+                <w:noProof/>
+                <w:webHidden/>
+              </w:rPr>
+            </w:r>
+            <w:r>
+              <w:rPr>
+                <w:noProof/>
+                <w:webHidden/>
+              </w:rPr>
+              <w:fldChar w:fldCharType="separate"/>
+            </w:r>
+            <w:r>
+              <w:rPr>
+                <w:noProof/>
+                <w:webHidden/>
+              </w:rPr>
+              <w:t>4</w:t>
+            </w:r>
+            <w:r>
+              <w:rPr>
+                <w:noProof/>
+                <w:webHidden/>
+              </w:rPr>
+              <w:fldChar w:fldCharType="end"/>
+            </w:r>
+          </w:hyperlink>
+        </w:p>
+        <w:p>
+          <w:pPr>
+            <w:pStyle w:val="TOC2"/>
+            <w:tabs>
+              <w:tab w:val="right" w:leader="dot" w:pos="9350"/>
+            </w:tabs>
+            <w:rPr>
+              <w:noProof/>
+            </w:rPr>
+          </w:pPr>
+          <w:hyperlink w:anchor="_Toc196823488" w:history="1">
+            <w:r>
+              <w:rPr>
+                <w:rStyle w:val="Hyperlink"/>
+                <w:noProof/>
+              </w:rPr>
+              <w:t>Controls</w:t>
+            </w:r>
+            <w:r>
+              <w:rPr>
+                <w:noProof/>
+                <w:webHidden/>
+              </w:rPr>
+              <w:tab/>
+            </w:r>
+            <w:r>
+              <w:rPr>
+                <w:noProof/>
+                <w:webHidden/>
+              </w:rPr>
+              <w:fldChar w:fldCharType="begin"/>
+            </w:r>
+            <w:r>
+              <w:rPr>
+                <w:noProof/>
+                <w:webHidden/>
+              </w:rPr>
+              <w:instrText xml:space="preserve"> PAGEREF _Toc196823488 \h </w:instrText>
+            </w:r>
+            <w:r>
+              <w:rPr>
+                <w:noProof/>
+                <w:webHidden/>
+              </w:rPr>
+            </w:r>
+            <w:r>
+              <w:rPr>
+                <w:noProof/>
+                <w:webHidden/>
+              </w:rPr>
+              <w:fldChar w:fldCharType="separate"/>
+            </w:r>
+            <w:r>
+              <w:rPr>
+                <w:noProof/>
+                <w:webHidden/>
+              </w:rPr>
+              <w:t>5</w:t>
+            </w:r>
+            <w:r>
+              <w:rPr>
+                <w:noProof/>
+                <w:webHidden/>
+              </w:rPr>
+              <w:fldChar w:fldCharType="end"/>
+            </w:r>
+          </w:hyperlink>
+        </w:p>
+        <w:p>
+          <w:pPr>
+            <w:pStyle w:val="TOC2"/>
+            <w:tabs>
+              <w:tab w:val="right" w:leader="dot" w:pos="9350"/>
+            </w:tabs>
+            <w:rPr>
+              <w:noProof/>
+            </w:rPr>
+          </w:pPr>
+          <w:hyperlink w:anchor="_Toc196823489" w:history="1">
+            <w:r>
+              <w:rPr>
+                <w:rStyle w:val="Hyperlink"/>
+                <w:noProof/>
+              </w:rPr>
+              <w:t>Saving and Loading</w:t>
+            </w:r>
+            <w:r>
+              <w:rPr>
+                <w:noProof/>
+                <w:webHidden/>
+              </w:rPr>
+              <w:tab/>
+            </w:r>
+            <w:r>
+              <w:rPr>
+                <w:noProof/>
+                <w:webHidden/>
+              </w:rPr>
+              <w:fldChar w:fldCharType="begin"/>
+            </w:r>
+            <w:r>
+              <w:rPr>
+                <w:noProof/>
+                <w:webHidden/>
+              </w:rPr>
+              <w:instrText xml:space="preserve"> PAGEREF _Toc196823489 \h </w:instrText>
+            </w:r>
+            <w:r>
+              <w:rPr>
+                <w:noProof/>
+                <w:webHidden/>
+              </w:rPr>
+            </w:r>
+            <w:r>
+              <w:rPr>
+                <w:noProof/>
+                <w:webHidden/>
+              </w:rPr>
+              <w:fldChar w:fldCharType="separate"/>
+            </w:r>
+            <w:r>
+              <w:rPr>
+                <w:noProof/>
+                <w:webHidden/>
+              </w:rPr>
+              <w:t>6</w:t>
+            </w:r>
+            <w:r>
+              <w:rPr>
+                <w:noProof/>
+                <w:webHidden/>
+              </w:rPr>
+              <w:fldChar w:fldCharType="end"/>
+            </w:r>
+          </w:hyperlink>
+        </w:p>
+        <w:p>
+          <w:pPr>
+            <w:pStyle w:val="TOC2"/>
+            <w:tabs>
+              <w:tab w:val="right" w:leader="dot" w:pos="9350"/>
+            </w:tabs>
+            <w:rPr>
+              <w:noProof/>
+            </w:rPr>
+          </w:pPr>
+          <w:hyperlink w:anchor="_Toc196823490" w:history="1">
+            <w:r>
+              <w:rPr>
+                <w:rStyle w:val="Hyperlink"/>
+                <w:noProof/>
+              </w:rPr>
+              <w:t>Interface Sketch</w:t>
+            </w:r>
+            <w:r>
+              <w:rPr>
+                <w:noProof/>
+                <w:webHidden/>
+              </w:rPr>
+              <w:tab/>
+            </w:r>
+            <w:r>
+              <w:rPr>
+                <w:noProof/>
+                <w:webHidden/>
+              </w:rPr>
+              <w:fldChar w:fldCharType="begin"/>
+            </w:r>
+            <w:r>
+              <w:rPr>
+                <w:noProof/>
+                <w:webHidden/>
+              </w:rPr>
+              <w:instrText xml:space="preserve"> PAGEREF _Toc196823490 \h </w:instrText>
+            </w:r>
+            <w:r>
+              <w:rPr>
+                <w:noProof/>
+                <w:webHidden/>
+              </w:rPr>
+            </w:r>
+            <w:r>
+              <w:rPr>
+                <w:noProof/>
+                <w:webHidden/>
+              </w:rPr>
+              <w:fldChar w:fldCharType="separate"/>
+            </w:r>
+            <w:r>
+              <w:rPr>
+                <w:noProof/>
+                <w:webHidden/>
+              </w:rPr>
+              <w:t>6</w:t>
+            </w:r>
+            <w:r>
+              <w:rPr>
+                <w:noProof/>
+                <w:webHidden/>
+              </w:rPr>
+              <w:fldChar w:fldCharType="end"/>
+            </w:r>
+          </w:hyperlink>
+        </w:p>
+        <w:p>
+          <w:pPr>
+            <w:pStyle w:val="TOC2"/>
+            <w:tabs>
+              <w:tab w:val="right" w:leader="dot" w:pos="9350"/>
+            </w:tabs>
+            <w:rPr>
+              <w:noProof/>
+            </w:rPr>
+          </w:pPr>
+          <w:hyperlink w:anchor="_Toc196823491" w:history="1">
+            <w:r>
+              <w:rPr>
+                <w:rStyle w:val="Hyperlink"/>
+                <w:noProof/>
+              </w:rPr>
+              <w:t>Menu and Screen Descriptions</w:t>
+            </w:r>
+            <w:r>
+              <w:rPr>
+                <w:noProof/>
+                <w:webHidden/>
+              </w:rPr>
+              <w:tab/>
+            </w:r>
+            <w:r>
+              <w:rPr>
+                <w:noProof/>
+                <w:webHidden/>
+              </w:rPr>
+              <w:fldChar w:fldCharType="begin"/>
+            </w:r>
+            <w:r>
+              <w:rPr>
+                <w:noProof/>
+                <w:webHidden/>
+              </w:rPr>
+              <w:instrText xml:space="preserve"> PAGEREF _Toc196823491 \h </w:instrText>
+            </w:r>
+            <w:r>
+              <w:rPr>
+                <w:noProof/>
+                <w:webHidden/>
+              </w:rPr>
+            </w:r>
+            <w:r>
+              <w:rPr>
+                <w:noProof/>
+                <w:webHidden/>
+              </w:rPr>
+              <w:fldChar w:fldCharType="separate"/>
+            </w:r>
+            <w:r>
+              <w:rPr>
+                <w:noProof/>
+                <w:webHidden/>
+              </w:rPr>
+              <w:t>6</w:t>
+            </w:r>
+            <w:r>
+              <w:rPr>
+                <w:noProof/>
+                <w:webHidden/>
+              </w:rPr>
+              <w:fldChar w:fldCharType="end"/>
+            </w:r>
+          </w:hyperlink>
+        </w:p>
+        <w:p>
+          <w:pPr>
+            <w:pStyle w:val="TOC2"/>
+            <w:tabs>
+              <w:tab w:val="right" w:leader="dot" w:pos="9350"/>
+            </w:tabs>
+            <w:rPr>
+              <w:noProof/>
+            </w:rPr>
+          </w:pPr>
+          <w:hyperlink w:anchor="_Toc196823492" w:history="1">
+            <w:r>
+              <w:rPr>
+                <w:rStyle w:val="Hyperlink"/>
+                <w:noProof/>
+              </w:rPr>
+              <w:t>Game World</w:t>
+            </w:r>
+            <w:r>
+              <w:rPr>
+                <w:noProof/>
+                <w:webHidden/>
+              </w:rPr>
+              <w:tab/>
+            </w:r>
+            <w:r>
+              <w:rPr>
+                <w:noProof/>
+                <w:webHidden/>
+              </w:rPr>
+              <w:fldChar w:fldCharType="begin"/>
+            </w:r>
+            <w:r>
+              <w:rPr>
+                <w:noProof/>
+                <w:webHidden/>
+              </w:rPr>
+              <w:instrText xml:space="preserve"> PAGEREF _Toc196823492 \h </w:instrText>
+            </w:r>
+            <w:r>
+              <w:rPr>
+                <w:noProof/>
+                <w:webHidden/>
+              </w:rPr>
+            </w:r>
+            <w:r>
+              <w:rPr>
+                <w:noProof/>
+                <w:webHidden/>
+              </w:rPr>
+              <w:fldChar w:fldCharType="separate"/>
+            </w:r>
+            <w:r>
+              <w:rPr>
+                <w:noProof/>
+                <w:webHidden/>
+              </w:rPr>
+              <w:t>7</w:t>
+            </w:r>
+            <w:r>
+              <w:rPr>
+                <w:noProof/>
+                <w:webHidden/>
+              </w:rPr>
+              <w:fldChar w:fldCharType="end"/>
+            </w:r>
+          </w:hyperlink>
+        </w:p>
+        <w:p>
+          <w:pPr>
+            <w:pStyle w:val="TOC2"/>
+            <w:tabs>
+              <w:tab w:val="right" w:leader="dot" w:pos="9350"/>
+            </w:tabs>
+            <w:rPr>
+              <w:noProof/>
+            </w:rPr>
+          </w:pPr>
+          <w:hyperlink w:anchor="_Toc196823493" w:history="1">
+            <w:r>
+              <w:rPr>
+                <w:rStyle w:val="Hyperlink"/>
+                <w:noProof/>
+              </w:rPr>
+              <w:t>Levels</w:t>
+            </w:r>
+            <w:r>
+              <w:rPr>
+                <w:noProof/>
+                <w:webHidden/>
+              </w:rPr>
+              <w:tab/>
+            </w:r>
+            <w:r>
+              <w:rPr>
+                <w:noProof/>
+                <w:webHidden/>
+              </w:rPr>
+              <w:fldChar w:fldCharType="begin"/>
+            </w:r>
+            <w:r>
+              <w:rPr>
+                <w:noProof/>
+                <w:webHidden/>
+              </w:rPr>
+              <w:instrText xml:space="preserve"> PAGEREF _Toc196823493 \h </w:instrText>
+            </w:r>
+            <w:r>
+              <w:rPr>
+                <w:noProof/>
+                <w:webHidden/>
+              </w:rPr>
+            </w:r>
+            <w:r>
+              <w:rPr>
+                <w:noProof/>
+                <w:webHidden/>
+              </w:rPr>
+              <w:fldChar w:fldCharType="separate"/>
+            </w:r>
+            <w:r>
+              <w:rPr>
+                <w:noProof/>
+                <w:webHidden/>
+              </w:rPr>
+              <w:t>8</w:t>
+            </w:r>
+            <w:r>
+              <w:rPr>
+                <w:noProof/>
+                <w:webHidden/>
+              </w:rPr>
+              <w:fldChar w:fldCharType="end"/>
+            </w:r>
+          </w:hyperlink>
+        </w:p>
+        <w:p>
+          <w:pPr>
+            <w:pStyle w:val="TOC2"/>
+            <w:tabs>
+              <w:tab w:val="right" w:leader="dot" w:pos="9350"/>
+            </w:tabs>
+            <w:rPr>
+              <w:noProof/>
+            </w:rPr>
+          </w:pPr>
+          <w:hyperlink w:anchor="_Toc196823494" w:history="1">
+            <w:r>
+              <w:rPr>
+                <w:rStyle w:val="Hyperlink"/>
+                <w:noProof/>
+              </w:rPr>
+              <w:t>Game Progression</w:t>
+            </w:r>
+            <w:r>
+              <w:rPr>
+                <w:noProof/>
+                <w:webHidden/>
+              </w:rPr>
+              <w:tab/>
+            </w:r>
+            <w:r>
+              <w:rPr>
+                <w:noProof/>
+                <w:webHidden/>
+              </w:rPr>
+              <w:fldChar w:fldCharType="begin"/>
+            </w:r>
+            <w:r>
+              <w:rPr>
+                <w:noProof/>
+                <w:webHidden/>
+              </w:rPr>
+              <w:instrText xml:space="preserve"> PAGEREF _Toc196823494 \h </w:instrText>
+            </w:r>
+            <w:r>
+              <w:rPr>
+                <w:noProof/>
+                <w:webHidden/>
+              </w:rPr>
+            </w:r>
+            <w:r>
+              <w:rPr>
+                <w:noProof/>
+                <w:webHidden/>
+              </w:rPr>
+              <w:fldChar w:fldCharType="separate"/>
+            </w:r>
+            <w:r>
+              <w:rPr>
+                <w:noProof/>
+                <w:webHidden/>
+              </w:rPr>
+              <w:t>10</w:t>
+            </w:r>
+            <w:r>
+              <w:rPr>
+                <w:noProof/>
+                <w:webHidden/>
+              </w:rPr>
+              <w:fldChar w:fldCharType="end"/>
+            </w:r>
+          </w:hyperlink>
+        </w:p>
+        <w:p>
+          <w:pPr>
+            <w:pStyle w:val="TOC2"/>
+            <w:tabs>
+              <w:tab w:val="right" w:leader="dot" w:pos="9350"/>
+            </w:tabs>
+            <w:rPr>
+              <w:noProof/>
+            </w:rPr>
+          </w:pPr>
+          <w:hyperlink w:anchor="_Toc196823495" w:history="1">
+            <w:r>
+              <w:rPr>
+                <w:rStyle w:val="Hyperlink"/>
+                <w:noProof/>
+              </w:rPr>
+              <w:t>Characters</w:t>
+            </w:r>
+            <w:r>
+              <w:rPr>
+                <w:noProof/>
+                <w:webHidden/>
+              </w:rPr>
+              <w:tab/>
+            </w:r>
+            <w:r>
+              <w:rPr>
+                <w:noProof/>
+                <w:webHidden/>
+              </w:rPr>
+              <w:fldChar w:fldCharType="begin"/>
+            </w:r>
+            <w:r>
+              <w:rPr>
+                <w:noProof/>
+                <w:webHidden/>
+              </w:rPr>
+              <w:instrText xml:space="preserve"> PAGEREF _Toc196823495 \h </w:instrText>
+            </w:r>
+            <w:r>
+              <w:rPr>
+                <w:noProof/>
+                <w:webHidden/>
+              </w:rPr>
+            </w:r>
+            <w:r>
+              <w:rPr>
+                <w:noProof/>
+                <w:webHidden/>
+              </w:rPr>
+              <w:fldChar w:fldCharType="separate"/>
+            </w:r>
+            <w:r>
+              <w:rPr>
+                <w:noProof/>
+                <w:webHidden/>
+              </w:rPr>
+              <w:t>11</w:t>
+            </w:r>
+            <w:r>
+              <w:rPr>
+                <w:noProof/>
+                <w:webHidden/>
+              </w:rPr>
+              <w:fldChar w:fldCharType="end"/>
+            </w:r>
+          </w:hyperlink>
+        </w:p>
+        <w:p>
+          <w:pPr>
+            <w:pStyle w:val="TOC2"/>
+            <w:tabs>
+              <w:tab w:val="right" w:leader="dot" w:pos="9350"/>
+            </w:tabs>
+            <w:rPr>
+              <w:noProof/>
+            </w:rPr>
+          </w:pPr>
+          <w:hyperlink w:anchor="_Toc196823496" w:history="1">
+            <w:r>
+              <w:rPr>
+                <w:rStyle w:val="Hyperlink"/>
+                <w:noProof/>
+              </w:rPr>
+              <w:t>Non-player Characters</w:t>
+            </w:r>
+            <w:r>
+              <w:rPr>
+                <w:noProof/>
+                <w:webHidden/>
+              </w:rPr>
+              <w:tab/>
+            </w:r>
+            <w:r>
+              <w:rPr>
+                <w:noProof/>
+                <w:webHidden/>
+              </w:rPr>
+              <w:fldChar w:fldCharType="begin"/>
+            </w:r>
+            <w:r>
+              <w:rPr>
+                <w:noProof/>
+                <w:webHidden/>
+              </w:rPr>
+              <w:instrText xml:space="preserve"> PAGEREF _Toc196823496 \h </w:instrText>
+            </w:r>
+            <w:r>
+              <w:rPr>
+                <w:noProof/>
+                <w:webHidden/>
+              </w:rPr>
+            </w:r>
+            <w:r>
+              <w:rPr>
+                <w:noProof/>
+                <w:webHidden/>
+              </w:rPr>
+              <w:fldChar w:fldCharType="separate"/>
+            </w:r>
+            <w:r>
+              <w:rPr>
+                <w:noProof/>
+                <w:webHidden/>
+              </w:rPr>
+              <w:t>11</w:t>
+            </w:r>
+            <w:r>
+              <w:rPr>
+                <w:noProof/>
+                <w:webHidden/>
+              </w:rPr>
+              <w:fldChar w:fldCharType="end"/>
+            </w:r>
+          </w:hyperlink>
+        </w:p>
+        <w:p>
+          <w:pPr>
+            <w:pStyle w:val="TOC2"/>
+            <w:tabs>
+              <w:tab w:val="right" w:leader="dot" w:pos="9350"/>
+            </w:tabs>
+            <w:rPr>
+              <w:noProof/>
+            </w:rPr>
+          </w:pPr>
+          <w:hyperlink w:anchor="_Toc196823497" w:history="1">
+            <w:r>
+              <w:rPr>
+                <w:rStyle w:val="Hyperlink"/>
+                <w:noProof/>
+              </w:rPr>
+              <w:t>Enemies</w:t>
+            </w:r>
+            <w:r>
+              <w:rPr>
+                <w:noProof/>
+                <w:webHidden/>
+              </w:rPr>
+              <w:tab/>
+            </w:r>
+            <w:r>
+              <w:rPr>
+                <w:noProof/>
+                <w:webHidden/>
+              </w:rPr>
+              <w:fldChar w:fldCharType="begin"/>
+            </w:r>
+            <w:r>
+              <w:rPr>
+                <w:noProof/>
+                <w:webHidden/>
+              </w:rPr>
+              <w:instrText xml:space="preserve"> PAGEREF _Toc196823497 \h </w:instrText>
+            </w:r>
+            <w:r>
+              <w:rPr>
+                <w:noProof/>
+                <w:webHidden/>
+              </w:rPr>
+            </w:r>
+            <w:r>
+              <w:rPr>
+                <w:noProof/>
+                <w:webHidden/>
+              </w:rPr>
+              <w:fldChar w:fldCharType="separate"/>
+            </w:r>
+            <w:r>
+              <w:rPr>
+                <w:noProof/>
+                <w:webHidden/>
+              </w:rPr>
+              <w:t>12</w:t>
+            </w:r>
+            <w:r>
+              <w:rPr>
+                <w:noProof/>
+                <w:webHidden/>
+              </w:rPr>
+              <w:fldChar w:fldCharType="end"/>
+            </w:r>
+          </w:hyperlink>
+        </w:p>
+        <w:p>
+          <w:pPr>
+            <w:pStyle w:val="TOC2"/>
+            <w:tabs>
+              <w:tab w:val="right" w:leader="dot" w:pos="9350"/>
+            </w:tabs>
+            <w:rPr>
+              <w:noProof/>
+            </w:rPr>
+          </w:pPr>
+          <w:hyperlink w:anchor="_Toc196823498" w:history="1">
+            <w:r>
+              <w:rPr>
+                <w:rStyle w:val="Hyperlink"/>
+                <w:noProof/>
+              </w:rPr>
+              <w:t>Weapons</w:t>
+            </w:r>
+            <w:r>
+              <w:rPr>
+                <w:noProof/>
+                <w:webHidden/>
+              </w:rPr>
+              <w:tab/>
+            </w:r>
+            <w:r>
+              <w:rPr>
+                <w:noProof/>
+                <w:webHidden/>
+              </w:rPr>
+              <w:fldChar w:fldCharType="begin"/>
+            </w:r>
+            <w:r>
+              <w:rPr>
+                <w:noProof/>
+                <w:webHidden/>
+              </w:rPr>
+              <w:instrText xml:space="preserve"> PAGEREF _Toc196823498 \h </w:instrText>
+            </w:r>
+            <w:r>
+              <w:rPr>
+                <w:noProof/>
+                <w:webHidden/>
+              </w:rPr>
+            </w:r>
+            <w:r>
+              <w:rPr>
+                <w:noProof/>
+                <w:webHidden/>
+              </w:rPr>
+              <w:fldChar w:fldCharType="separate"/>
+            </w:r>
+            <w:r>
+              <w:rPr>
+                <w:noProof/>
+                <w:webHidden/>
+              </w:rPr>
+              <w:t>14</w:t>
+            </w:r>
+            <w:r>
+              <w:rPr>
+                <w:noProof/>
+                <w:webHidden/>
+              </w:rPr>
+              <w:fldChar w:fldCharType="end"/>
+            </w:r>
+          </w:hyperlink>
+        </w:p>
+        <w:p>
+          <w:pPr>
+            <w:pStyle w:val="TOC2"/>
+            <w:tabs>
+              <w:tab w:val="right" w:leader="dot" w:pos="9350"/>
+            </w:tabs>
+            <w:rPr>
+              <w:noProof/>
+            </w:rPr>
+          </w:pPr>
+          <w:hyperlink w:anchor="_Toc196823499" w:history="1">
+            <w:r>
+              <w:rPr>
+                <w:rStyle w:val="Hyperlink"/>
+                <w:noProof/>
+              </w:rPr>
+              <w:t>Items</w:t>
+            </w:r>
+            <w:r>
+              <w:rPr>
+                <w:noProof/>
+                <w:webHidden/>
+              </w:rPr>
+              <w:tab/>
+            </w:r>
+            <w:r>
+              <w:rPr>
+                <w:noProof/>
+                <w:webHidden/>
+              </w:rPr>
+              <w:fldChar w:fldCharType="begin"/>
+            </w:r>
+            <w:r>
+              <w:rPr>
+                <w:noProof/>
+                <w:webHidden/>
+              </w:rPr>
+              <w:instrText xml:space="preserve"> PAGEREF _Toc196823499 \h </w:instrText>
+            </w:r>
+            <w:r>
+              <w:rPr>
+                <w:noProof/>
+                <w:webHidden/>
+              </w:rPr>
+            </w:r>
+            <w:r>
+              <w:rPr>
+                <w:noProof/>
+                <w:webHidden/>
+              </w:rPr>
+              <w:fldChar w:fldCharType="separate"/>
+            </w:r>
+            <w:r>
+              <w:rPr>
+                <w:noProof/>
+                <w:webHidden/>
+              </w:rPr>
+              <w:t>16</w:t>
+            </w:r>
+            <w:r>
+              <w:rPr>
+                <w:noProof/>
+                <w:webHidden/>
+              </w:rPr>
+              <w:fldChar w:fldCharType="end"/>
+            </w:r>
+          </w:hyperlink>
+        </w:p>
+        <w:p>
+          <w:pPr>
+            <w:pStyle w:val="TOC2"/>
+            <w:tabs>
+              <w:tab w:val="right" w:leader="dot" w:pos="9350"/>
+            </w:tabs>
+            <w:rPr>
+              <w:noProof/>
+            </w:rPr>
+          </w:pPr>
+          <w:hyperlink w:anchor="_Toc196823500" w:history="1">
+            <w:r>
+              <w:rPr>
+                <w:rStyle w:val="Hyperlink"/>
+                <w:noProof/>
+              </w:rPr>
+              <w:t>Abilities</w:t>
+            </w:r>
+            <w:r>
+              <w:rPr>
+                <w:noProof/>
+                <w:webHidden/>
+              </w:rPr>
+              <w:tab/>
+            </w:r>
+            <w:r>
+              <w:rPr>
+                <w:noProof/>
+                <w:webHidden/>
+              </w:rPr>
+              <w:fldChar w:fldCharType="begin"/>
+            </w:r>
+            <w:r>
+              <w:rPr>
+                <w:noProof/>
+                <w:webHidden/>
+              </w:rPr>
+              <w:instrText xml:space="preserve"> PAGEREF _Toc196823500 \h </w:instrText>
+            </w:r>
+            <w:r>
+              <w:rPr>
+                <w:noProof/>
+                <w:webHidden/>
+              </w:rPr>
+            </w:r>
+            <w:r>
+              <w:rPr>
+                <w:noProof/>
+                <w:webHidden/>
+              </w:rPr>
+              <w:fldChar w:fldCharType="separate"/>
+            </w:r>
+            <w:r>
+              <w:rPr>
+                <w:noProof/>
+                <w:webHidden/>
+              </w:rPr>
+              <w:t>16</w:t>
+            </w:r>
+            <w:r>
+              <w:rPr>
+                <w:noProof/>
+                <w:webHidden/>
+              </w:rPr>
+              <w:fldChar w:fldCharType="end"/>
+            </w:r>
+          </w:hyperlink>
+        </w:p>
+        <w:p>
+          <w:pPr>
+            <w:pStyle w:val="TOC2"/>
+            <w:tabs>
+              <w:tab w:val="right" w:leader="dot" w:pos="9350"/>
+            </w:tabs>
+            <w:rPr>
+              <w:noProof/>
+            </w:rPr>
+          </w:pPr>
+          <w:hyperlink w:anchor="_Toc196823501" w:history="1">
+            <w:r>
+              <w:rPr>
+                <w:rStyle w:val="Hyperlink"/>
+                <w:noProof/>
+              </w:rPr>
+              <w:t>Vehicles</w:t>
+            </w:r>
+            <w:r>
+              <w:rPr>
+                <w:noProof/>
+                <w:webHidden/>
+              </w:rPr>
+              <w:tab/>
+            </w:r>
+            <w:r>
+              <w:rPr>
+                <w:noProof/>
+                <w:webHidden/>
+              </w:rPr>
+              <w:fldChar w:fldCharType="begin"/>
+            </w:r>
+            <w:r>
+              <w:rPr>
+                <w:noProof/>
+                <w:webHidden/>
+              </w:rPr>
+              <w:instrText xml:space="preserve"> PAGEREF _Toc196823501 \h </w:instrText>
+            </w:r>
+            <w:r>
+              <w:rPr>
+                <w:noProof/>
+                <w:webHidden/>
+              </w:rPr>
+            </w:r>
+            <w:r>
+              <w:rPr>
+                <w:noProof/>
+                <w:webHidden/>
+              </w:rPr>
+              <w:fldChar w:fldCharType="separate"/>
+            </w:r>
+            <w:r>
+              <w:rPr>
+                <w:noProof/>
+                <w:webHidden/>
+              </w:rPr>
+              <w:t>16</w:t>
+            </w:r>
+            <w:r>
+              <w:rPr>
+                <w:noProof/>
+                <w:webHidden/>
+              </w:rPr>
+              <w:fldChar w:fldCharType="end"/>
+            </w:r>
+          </w:hyperlink>
+        </w:p>
+        <w:p>
+          <w:pPr>
+            <w:pStyle w:val="TOC2"/>
+            <w:tabs>
+              <w:tab w:val="right" w:leader="dot" w:pos="9350"/>
+            </w:tabs>
+            <w:rPr>
+              <w:noProof/>
+            </w:rPr>
+          </w:pPr>
+          <w:hyperlink w:anchor="_Toc196823502" w:history="1">
+            <w:r>
+              <w:rPr>
+                <w:rStyle w:val="Hyperlink"/>
+                <w:noProof/>
+              </w:rPr>
+              <w:t>Script</w:t>
+            </w:r>
+            <w:r>
+              <w:rPr>
+                <w:noProof/>
+                <w:webHidden/>
+              </w:rPr>
+              <w:tab/>
+            </w:r>
+            <w:r>
+              <w:rPr>
+                <w:noProof/>
+                <w:webHidden/>
+              </w:rPr>
+              <w:fldChar w:fldCharType="begin"/>
+            </w:r>
+            <w:r>
+              <w:rPr>
+                <w:noProof/>
+                <w:webHidden/>
+              </w:rPr>
+              <w:instrText xml:space="preserve"> PAGEREF _Toc196823502 \h </w:instrText>
+            </w:r>
+            <w:r>
+              <w:rPr>
+                <w:noProof/>
+                <w:webHidden/>
+              </w:rPr>
+            </w:r>
+            <w:r>
+              <w:rPr>
+                <w:noProof/>
+                <w:webHidden/>
+              </w:rPr>
+              <w:fldChar w:fldCharType="separate"/>
+            </w:r>
+            <w:r>
+              <w:rPr>
+                <w:noProof/>
+                <w:webHidden/>
+              </w:rPr>
+              <w:t>16</w:t>
+            </w:r>
+            <w:r>
+              <w:rPr>
+                <w:noProof/>
+                <w:webHidden/>
+              </w:rPr>
+              <w:fldChar w:fldCharType="end"/>
+            </w:r>
+          </w:hyperlink>
+        </w:p>
+        <w:p>
+          <w:pPr>
+            <w:pStyle w:val="TOC2"/>
+            <w:tabs>
+              <w:tab w:val="right" w:leader="dot" w:pos="9350"/>
+            </w:tabs>
+            <w:rPr>
+              <w:noProof/>
+            </w:rPr>
+          </w:pPr>
+          <w:hyperlink w:anchor="_Toc196823503" w:history="1">
+            <w:r>
+              <w:rPr>
+                <w:rStyle w:val="Hyperlink"/>
+                <w:noProof/>
+              </w:rPr>
+              <w:t>Scoring</w:t>
+            </w:r>
+            <w:r>
+              <w:rPr>
+                <w:noProof/>
+                <w:webHidden/>
+              </w:rPr>
+              <w:tab/>
+            </w:r>
+            <w:r>
+              <w:rPr>
+                <w:noProof/>
+                <w:webHidden/>
+              </w:rPr>
+              <w:fldChar w:fldCharType="begin"/>
+            </w:r>
+            <w:r>
+              <w:rPr>
+                <w:noProof/>
+                <w:webHidden/>
+              </w:rPr>
+              <w:instrText xml:space="preserve"> PAGEREF _Toc196823503 \h </w:instrText>
+            </w:r>
+            <w:r>
+              <w:rPr>
+                <w:noProof/>
+                <w:webHidden/>
+              </w:rPr>
+            </w:r>
+            <w:r>
+              <w:rPr>
+                <w:noProof/>
+                <w:webHidden/>
+              </w:rPr>
+              <w:fldChar w:fldCharType="separate"/>
+            </w:r>
+            <w:r>
+              <w:rPr>
+                <w:noProof/>
+                <w:webHidden/>
+              </w:rPr>
+              <w:t>17</w:t>
+            </w:r>
+            <w:r>
+              <w:rPr>
+                <w:noProof/>
+                <w:webHidden/>
+              </w:rPr>
+              <w:fldChar w:fldCharType="end"/>
+            </w:r>
+          </w:hyperlink>
+        </w:p>
+        <w:p>
+          <w:pPr>
+            <w:pStyle w:val="TOC2"/>
+            <w:tabs>
+              <w:tab w:val="right" w:leader="dot" w:pos="9350"/>
+            </w:tabs>
+            <w:rPr>
+              <w:noProof/>
+            </w:rPr>
+          </w:pPr>
+          <w:hyperlink w:anchor="_Toc196823504" w:history="1">
+            <w:r>
+              <w:rPr>
+                <w:rStyle w:val="Hyperlink"/>
+                <w:noProof/>
+              </w:rPr>
+              <w:t>Puzzles/Mini-games</w:t>
+            </w:r>
+            <w:r>
+              <w:rPr>
+                <w:noProof/>
+                <w:webHidden/>
+              </w:rPr>
+              <w:tab/>
+            </w:r>
+            <w:r>
+              <w:rPr>
+                <w:noProof/>
+                <w:webHidden/>
+              </w:rPr>
+              <w:fldChar w:fldCharType="begin"/>
+            </w:r>
+            <w:r>
+              <w:rPr>
+                <w:noProof/>
+                <w:webHidden/>
+              </w:rPr>
+              <w:instrText xml:space="preserve"> PAGEREF _Toc196823504 \h </w:instrText>
+            </w:r>
+            <w:r>
+              <w:rPr>
+                <w:noProof/>
+                <w:webHidden/>
+              </w:rPr>
+            </w:r>
+            <w:r>
+              <w:rPr>
+                <w:noProof/>
+                <w:webHidden/>
+              </w:rPr>
+              <w:fldChar w:fldCharType="separate"/>
+            </w:r>
+            <w:r>
+              <w:rPr>
+                <w:noProof/>
+                <w:webHidden/>
+              </w:rPr>
+              <w:t>17</w:t>
+            </w:r>
+            <w:r>
+              <w:rPr>
+                <w:noProof/>
+                <w:webHidden/>
+              </w:rPr>
+              <w:fldChar w:fldCharType="end"/>
+            </w:r>
+          </w:hyperlink>
+        </w:p>
+        <w:p>
+          <w:pPr>
+            <w:pStyle w:val="TOC2"/>
+            <w:tabs>
+              <w:tab w:val="right" w:leader="dot" w:pos="9350"/>
+            </w:tabs>
+            <w:rPr>
+              <w:noProof/>
+            </w:rPr>
+          </w:pPr>
+          <w:hyperlink w:anchor="_Toc196823505" w:history="1">
+            <w:r>
+              <w:rPr>
+                <w:rStyle w:val="Hyperlink"/>
+                <w:noProof/>
+              </w:rPr>
+              <w:t>Bonuses</w:t>
+            </w:r>
+            <w:r>
+              <w:rPr>
+                <w:noProof/>
+                <w:webHidden/>
+              </w:rPr>
+              <w:tab/>
+            </w:r>
+            <w:r>
+              <w:rPr>
+                <w:noProof/>
+                <w:webHidden/>
+              </w:rPr>
+              <w:fldChar w:fldCharType="begin"/>
+            </w:r>
+            <w:r>
+              <w:rPr>
+                <w:noProof/>
+                <w:webHidden/>
+              </w:rPr>
+              <w:instrText xml:space="preserve"> PAGEREF _Toc196823505 \h </w:instrText>
+            </w:r>
+            <w:r>
+              <w:rPr>
+                <w:noProof/>
+                <w:webHidden/>
+              </w:rPr>
+            </w:r>
+            <w:r>
+              <w:rPr>
+                <w:noProof/>
+                <w:webHidden/>
+              </w:rPr>
+              <w:fldChar w:fldCharType="separate"/>
+            </w:r>
+            <w:r>
+              <w:rPr>
+                <w:noProof/>
+                <w:webHidden/>
+              </w:rPr>
+              <w:t>17</w:t>
+            </w:r>
+            <w:r>
+              <w:rPr>
+                <w:noProof/>
+                <w:webHidden/>
+              </w:rPr>
+              <w:fldChar w:fldCharType="end"/>
+            </w:r>
+          </w:hyperlink>
+        </w:p>
+        <w:p>
+          <w:pPr>
+            <w:pStyle w:val="TOC2"/>
+            <w:tabs>
+              <w:tab w:val="right" w:leader="dot" w:pos="9350"/>
+            </w:tabs>
+            <w:rPr>
+              <w:noProof/>
+            </w:rPr>
+          </w:pPr>
+          <w:hyperlink w:anchor="_Toc196823506" w:history="1">
+            <w:r>
+              <w:rPr>
+                <w:rStyle w:val="Hyperlink"/>
+                <w:noProof/>
+              </w:rPr>
+              <w:t>Cheat Codes</w:t>
+            </w:r>
+            <w:r>
+              <w:rPr>
+                <w:noProof/>
+                <w:webHidden/>
+              </w:rPr>
+              <w:tab/>
+            </w:r>
+            <w:r>
+              <w:rPr>
+                <w:noProof/>
+                <w:webHidden/>
+              </w:rPr>
+              <w:fldChar w:fldCharType="begin"/>
+            </w:r>
+            <w:r>
+              <w:rPr>
+                <w:noProof/>
+                <w:webHidden/>
+              </w:rPr>
+              <w:instrText xml:space="preserve"> PAGEREF _Toc196823506 \h </w:instrText>
+            </w:r>
+            <w:r>
+              <w:rPr>
+                <w:noProof/>
+                <w:webHidden/>
+              </w:rPr>
+            </w:r>
+            <w:r>
+              <w:rPr>
+                <w:noProof/>
+                <w:webHidden/>
+              </w:rPr>
+              <w:fldChar w:fldCharType="separate"/>
+            </w:r>
+            <w:r>
+              <w:rPr>
+                <w:noProof/>
+                <w:webHidden/>
+              </w:rPr>
+              <w:t>17</w:t>
+            </w:r>
+            <w:r>
+              <w:rPr>
+                <w:noProof/>
+                <w:webHidden/>
+              </w:rPr>
+              <w:fldChar w:fldCharType="end"/>
+            </w:r>
+          </w:hyperlink>
+        </w:p>
+        <w:p>
+          <w:pPr>
+            <w:pStyle w:val="TOC2"/>
+            <w:tabs>
+              <w:tab w:val="right" w:leader="dot" w:pos="9350"/>
+            </w:tabs>
+            <w:rPr>
+              <w:noProof/>
+            </w:rPr>
+          </w:pPr>
+          <w:hyperlink w:anchor="_Toc196823507" w:history="1">
+            <w:r>
+              <w:rPr>
+                <w:rStyle w:val="Hyperlink"/>
+                <w:noProof/>
+              </w:rPr>
+              <w:t>Sound Index</w:t>
+            </w:r>
+            <w:r>
+              <w:rPr>
+                <w:noProof/>
+                <w:webHidden/>
+              </w:rPr>
+              <w:tab/>
+            </w:r>
+            <w:r>
+              <w:rPr>
+                <w:noProof/>
+                <w:webHidden/>
+              </w:rPr>
+              <w:fldChar w:fldCharType="begin"/>
+            </w:r>
+            <w:r>
+              <w:rPr>
+                <w:noProof/>
+                <w:webHidden/>
+              </w:rPr>
+              <w:instrText xml:space="preserve"> PAGEREF _Toc196823507 \h </w:instrText>
+            </w:r>
+            <w:r>
+              <w:rPr>
+                <w:noProof/>
+                <w:webHidden/>
+              </w:rPr>
+            </w:r>
+            <w:r>
+              <w:rPr>
+                <w:noProof/>
+                <w:webHidden/>
+              </w:rPr>
+              <w:fldChar w:fldCharType="separate"/>
+            </w:r>
+            <w:r>
+              <w:rPr>
+                <w:noProof/>
+                <w:webHidden/>
+              </w:rPr>
+              <w:t>17</w:t>
+            </w:r>
+            <w:r>
+              <w:rPr>
+                <w:noProof/>
+                <w:webHidden/>
+              </w:rPr>
+              <w:fldChar w:fldCharType="end"/>
+            </w:r>
+          </w:hyperlink>
+        </w:p>
+        <w:p>
+          <w:pPr>
+            <w:pStyle w:val="TOC2"/>
+            <w:tabs>
+              <w:tab w:val="right" w:leader="dot" w:pos="9350"/>
+            </w:tabs>
+            <w:rPr>
+              <w:noProof/>
+            </w:rPr>
+          </w:pPr>
+          <w:hyperlink w:anchor="_Toc196823508" w:history="1">
+            <w:r>
+              <w:rPr>
+                <w:rStyle w:val="Hyperlink"/>
+                <w:noProof/>
+              </w:rPr>
+              <w:t>Story Index</w:t>
+            </w:r>
+            <w:r>
+              <w:rPr>
+                <w:noProof/>
+                <w:webHidden/>
+              </w:rPr>
+              <w:tab/>
+            </w:r>
+            <w:r>
+              <w:rPr>
+                <w:noProof/>
+                <w:webHidden/>
+              </w:rPr>
+              <w:fldChar w:fldCharType="begin"/>
+            </w:r>
+            <w:r>
+              <w:rPr>
+                <w:noProof/>
+                <w:webHidden/>
+              </w:rPr>
+              <w:instrText xml:space="preserve"> PAGEREF _Toc196823508 \h </w:instrText>
+            </w:r>
+            <w:r>
+              <w:rPr>
+                <w:noProof/>
+                <w:webHidden/>
+              </w:rPr>
+            </w:r>
+            <w:r>
+              <w:rPr>
+                <w:noProof/>
+                <w:webHidden/>
+              </w:rPr>
+              <w:fldChar w:fldCharType="separate"/>
+            </w:r>
+            <w:r>
+              <w:rPr>
+                <w:noProof/>
+                <w:webHidden/>
+              </w:rPr>
+              <w:t>17</w:t>
+            </w:r>
+            <w:r>
+              <w:rPr>
+                <w:noProof/>
+                <w:webHidden/>
+              </w:rPr>
+              <w:fldChar w:fldCharType="end"/>
+            </w:r>
+          </w:hyperlink>
+        </w:p>
+        <w:p>
+          <w:pPr>
+            <w:pStyle w:val="TOC2"/>
+            <w:tabs>
+              <w:tab w:val="right" w:leader="dot" w:pos="9350"/>
+            </w:tabs>
+            <w:rPr>
+              <w:noProof/>
+            </w:rPr>
+          </w:pPr>
+          <w:hyperlink w:anchor="_Toc196823509" w:history="1">
+            <w:r>
+              <w:rPr>
+                <w:rStyle w:val="Hyperlink"/>
+                <w:noProof/>
+              </w:rPr>
+              <w:t>Art / Multimedia Index</w:t>
+            </w:r>
+            <w:r>
+              <w:rPr>
+                <w:noProof/>
+                <w:webHidden/>
+              </w:rPr>
+              <w:tab/>
+            </w:r>
+            <w:r>
+              <w:rPr>
+                <w:noProof/>
+                <w:webHidden/>
+              </w:rPr>
+              <w:fldChar w:fldCharType="begin"/>
+            </w:r>
+            <w:r>
+              <w:rPr>
+                <w:noProof/>
+                <w:webHidden/>
+              </w:rPr>
+              <w:instrText xml:space="preserve"> PAGEREF _Toc196823509 \h </w:instrText>
+            </w:r>
+            <w:r>
+              <w:rPr>
+                <w:noProof/>
+                <w:webHidden/>
+              </w:rPr>
+            </w:r>
+            <w:r>
+              <w:rPr>
+                <w:noProof/>
+                <w:webHidden/>
+              </w:rPr>
+              <w:fldChar w:fldCharType="separate"/>
+            </w:r>
+            <w:r>
+              <w:rPr>
+                <w:noProof/>
+                <w:webHidden/>
+              </w:rPr>
+              <w:t>17</w:t>
+            </w:r>
+            <w:r>
+              <w:rPr>
+                <w:noProof/>
+                <w:webHidden/>
+              </w:rPr>
+              <w:fldChar w:fldCharType="end"/>
+            </w:r>
+          </w:hyperlink>
+        </w:p>
+        <w:p>
+          <w:pPr>
+            <w:pStyle w:val="TOC2"/>
+            <w:tabs>
+              <w:tab w:val="right" w:leader="dot" w:pos="9350"/>
+            </w:tabs>
+            <w:rPr>
+              <w:noProof/>
+            </w:rPr>
+          </w:pPr>
+          <w:hyperlink w:anchor="_Toc196823510" w:history="1">
+            <w:r>
+              <w:rPr>
+                <w:rStyle w:val="Hyperlink"/>
+                <w:noProof/>
+              </w:rPr>
+              <w:t>Design Notes</w:t>
+            </w:r>
+            <w:r>
+              <w:rPr>
+                <w:noProof/>
+                <w:webHidden/>
+              </w:rPr>
+              <w:tab/>
+            </w:r>
+            <w:r>
+              <w:rPr>
+                <w:noProof/>
+                <w:webHidden/>
+              </w:rPr>
+              <w:fldChar w:fldCharType="begin"/>
+            </w:r>
+            <w:r>
+              <w:rPr>
+                <w:noProof/>
+                <w:webHidden/>
+              </w:rPr>
+              <w:instrText xml:space="preserve"> PAGEREF _Toc196823510 \h </w:instrText>
+            </w:r>
+            <w:r>
+              <w:rPr>
+                <w:noProof/>
+                <w:webHidden/>
+              </w:rPr>
+            </w:r>
+            <w:r>
+              <w:rPr>
+                <w:noProof/>
+                <w:webHidden/>
+              </w:rPr>
+              <w:fldChar w:fldCharType="separate"/>
+            </w:r>
+            <w:r>
+              <w:rPr>
+                <w:noProof/>
+                <w:webHidden/>
+              </w:rPr>
+              <w:t>18</w:t>
+            </w:r>
+            <w:r>
+              <w:rPr>
+                <w:noProof/>
+                <w:webHidden/>
+              </w:rPr>
+              <w:fldChar w:fldCharType="end"/>
+            </w:r>
+          </w:hyperlink>
+        </w:p>
+        <w:p>
+          <w:pPr>
+            <w:pStyle w:val="TOC2"/>
+            <w:tabs>
+              <w:tab w:val="right" w:leader="dot" w:pos="9350"/>
+            </w:tabs>
+            <w:rPr>
+              <w:noProof/>
+            </w:rPr>
+          </w:pPr>
+          <w:hyperlink w:anchor="_Toc196823511" w:history="1">
+            <w:r>
+              <w:rPr>
+                <w:rStyle w:val="Hyperlink"/>
+                <w:noProof/>
+              </w:rPr>
+              <w:t>Future Features</w:t>
+            </w:r>
+            <w:r>
+              <w:rPr>
+                <w:noProof/>
+                <w:webHidden/>
+              </w:rPr>
+              <w:tab/>
+            </w:r>
+            <w:r>
+              <w:rPr>
+                <w:noProof/>
+                <w:webHidden/>
+              </w:rPr>
+              <w:fldChar w:fldCharType="begin"/>
+            </w:r>
+            <w:r>
+              <w:rPr>
+                <w:noProof/>
+                <w:webHidden/>
+              </w:rPr>
+              <w:instrText xml:space="preserve"> PAGEREF _Toc196823511 \h </w:instrText>
+            </w:r>
+            <w:r>
+              <w:rPr>
+                <w:noProof/>
+                <w:webHidden/>
+              </w:rPr>
+            </w:r>
+            <w:r>
+              <w:rPr>
+                <w:noProof/>
+                <w:webHidden/>
+              </w:rPr>
+              <w:fldChar w:fldCharType="separate"/>
+            </w:r>
+            <w:r>
+              <w:rPr>
+                <w:noProof/>
+                <w:webHidden/>
+              </w:rPr>
+              <w:t>18</w:t>
+            </w:r>
+            <w:r>
+              <w:rPr>
+                <w:noProof/>
+                <w:webHidden/>
+              </w:rPr>
+              <w:fldChar w:fldCharType="end"/>
+            </w:r>
+          </w:hyperlink>
+        </w:p>
+        <w:p>
+          <w:r>
+            <w:rPr>
+              <w:b/>
+              <w:bCs/>
+              <w:noProof/>
+            </w:rPr>
+            <w:fldChar w:fldCharType="end"/>
+          </w:r>
+        </w:p>
+      </w:sdtContent>
+    </w:sdt>
+    <w:p>
+      <w:pPr>
+        <w:rPr>
+          <w:b/>
+          <w:sz w:val="36"/>
+          <w:szCs w:val="36"/>
         </w:rPr>
       </w:pPr>
       <w:r>
@@ -720,10 +2668,12 @@
       <w:pPr>
         <w:pStyle w:val="Heading2"/>
       </w:pPr>
+      <w:bookmarkStart w:id="0" w:name="_Toc196823484"/>
       <w:r>
         <w:lastRenderedPageBreak/>
         <w:t>Version History</w:t>
       </w:r>
+      <w:bookmarkEnd w:id="0"/>
     </w:p>
     <w:p>
       <w:pPr>
@@ -794,6 +2744,7 @@
         </w:rPr>
         <w:t>rd</w:t>
       </w:r>
+      <w:proofErr w:type="gramStart"/>
       <w:r>
         <w:rPr>
           <w:sz w:val="24"/>
@@ -808,6 +2759,7 @@
         </w:rPr>
         <w:t>5</w:t>
       </w:r>
+      <w:proofErr w:type="gramEnd"/>
     </w:p>
     <w:p>
       <w:pPr>
@@ -843,6 +2795,7 @@
         </w:rPr>
         <w:t>rd</w:t>
       </w:r>
+      <w:proofErr w:type="gramStart"/>
       <w:r>
         <w:rPr>
           <w:sz w:val="24"/>
@@ -850,6 +2803,7 @@
         </w:rPr>
         <w:t xml:space="preserve"> 2025</w:t>
       </w:r>
+      <w:proofErr w:type="gramEnd"/>
     </w:p>
     <w:p>
       <w:pPr>
@@ -892,9 +2846,14 @@
       <w:pPr>
         <w:pStyle w:val="Heading2"/>
       </w:pPr>
+      <w:bookmarkStart w:id="1" w:name="_Toc196823485"/>
       <w:r>
         <w:lastRenderedPageBreak/>
-        <w:t xml:space="preserve">Game Overview </w:t>
+        <w:t>Game Overview</w:t>
+      </w:r>
+      <w:bookmarkEnd w:id="1"/>
+      <w:r>
+        <w:t xml:space="preserve"> </w:t>
       </w:r>
     </w:p>
     <w:p>
@@ -952,9 +2911,11 @@
       <w:pPr>
         <w:pStyle w:val="Heading2"/>
       </w:pPr>
+      <w:bookmarkStart w:id="2" w:name="_Toc196823486"/>
       <w:r>
         <w:t>Game Play Mechanics</w:t>
       </w:r>
+      <w:bookmarkEnd w:id="2"/>
     </w:p>
     <w:p>
       <w:pPr>
@@ -1145,8 +3106,13 @@
           <w:i/>
         </w:rPr>
       </w:pPr>
-      <w:r>
-        <w:t xml:space="preserve">Camera </w:t>
+      <w:bookmarkStart w:id="3" w:name="_Toc196823487"/>
+      <w:r>
+        <w:t>Camera</w:t>
+      </w:r>
+      <w:bookmarkEnd w:id="3"/>
+      <w:r>
+        <w:t xml:space="preserve"> </w:t>
       </w:r>
     </w:p>
     <w:p>
@@ -1279,9 +3245,11 @@
       <w:pPr>
         <w:pStyle w:val="Heading2"/>
       </w:pPr>
+      <w:bookmarkStart w:id="4" w:name="_Toc196823488"/>
       <w:r>
         <w:t>Controls</w:t>
       </w:r>
+      <w:bookmarkEnd w:id="4"/>
     </w:p>
     <w:p>
       <w:pPr>
@@ -1713,9 +3681,11 @@
       <w:pPr>
         <w:pStyle w:val="Heading2"/>
       </w:pPr>
+      <w:bookmarkStart w:id="5" w:name="_Toc196823489"/>
       <w:r>
         <w:t>Saving and Loading</w:t>
       </w:r>
+      <w:bookmarkEnd w:id="5"/>
     </w:p>
     <w:p>
       <w:pPr>
@@ -1813,11 +3783,13 @@
       <w:pPr>
         <w:pStyle w:val="Heading2"/>
       </w:pPr>
-      <w:bookmarkStart w:id="0" w:name="_gjdgxs" w:colFirst="0" w:colLast="0"/>
-      <w:bookmarkEnd w:id="0"/>
+      <w:bookmarkStart w:id="6" w:name="_gjdgxs" w:colFirst="0" w:colLast="0"/>
+      <w:bookmarkStart w:id="7" w:name="_Toc196823490"/>
+      <w:bookmarkEnd w:id="6"/>
       <w:r>
         <w:t>Interface Sketch</w:t>
       </w:r>
+      <w:bookmarkEnd w:id="7"/>
     </w:p>
     <w:p>
       <w:pPr>
@@ -1929,9 +3901,11 @@
       <w:pPr>
         <w:pStyle w:val="Heading2"/>
       </w:pPr>
+      <w:bookmarkStart w:id="8" w:name="_Toc196823491"/>
       <w:r>
         <w:t>Menu and Screen Descriptions</w:t>
       </w:r>
+      <w:bookmarkEnd w:id="8"/>
     </w:p>
     <w:p>
       <w:pPr>
@@ -2167,9 +4141,11 @@
       <w:pPr>
         <w:pStyle w:val="Heading2"/>
       </w:pPr>
+      <w:bookmarkStart w:id="9" w:name="_Toc196823492"/>
       <w:r>
         <w:t>Game World</w:t>
       </w:r>
+      <w:bookmarkEnd w:id="9"/>
     </w:p>
     <w:p>
       <w:pPr>
@@ -2378,7 +4354,25 @@
           <w:sz w:val="24"/>
           <w:szCs w:val="24"/>
         </w:rPr>
-        <w:t>last longer with some inhabitants being thousands of years old. Emotion are also strengthened there, and the seasons are felt more strongly and may change abruptly.</w:t>
+        <w:t xml:space="preserve">last longer with some inhabitants being thousands of years old. Emotion </w:t>
+      </w:r>
+      <w:proofErr w:type="gramStart"/>
+      <w:r>
+        <w:rPr>
+          <w:iCs/>
+          <w:sz w:val="24"/>
+          <w:szCs w:val="24"/>
+        </w:rPr>
+        <w:t>are</w:t>
+      </w:r>
+      <w:proofErr w:type="gramEnd"/>
+      <w:r>
+        <w:rPr>
+          <w:iCs/>
+          <w:sz w:val="24"/>
+          <w:szCs w:val="24"/>
+        </w:rPr>
+        <w:t xml:space="preserve"> also strengthened there, and the seasons are felt more strongly and may change abruptly.</w:t>
       </w:r>
     </w:p>
     <w:p>
@@ -2496,8 +4490,13 @@
       <w:pPr>
         <w:pStyle w:val="Heading2"/>
       </w:pPr>
-      <w:r>
-        <w:t xml:space="preserve">Levels </w:t>
+      <w:bookmarkStart w:id="10" w:name="_Toc196823493"/>
+      <w:r>
+        <w:t>Levels</w:t>
+      </w:r>
+      <w:bookmarkEnd w:id="10"/>
+      <w:r>
+        <w:t xml:space="preserve"> </w:t>
       </w:r>
     </w:p>
     <w:p>
@@ -2538,7 +4537,25 @@
           <w:sz w:val="24"/>
           <w:szCs w:val="24"/>
         </w:rPr>
-        <w:t>Main menu might be a level in order to have real-time animation</w:t>
+        <w:t xml:space="preserve">Main menu might be a level </w:t>
+      </w:r>
+      <w:proofErr w:type="gramStart"/>
+      <w:r>
+        <w:rPr>
+          <w:iCs/>
+          <w:sz w:val="24"/>
+          <w:szCs w:val="24"/>
+        </w:rPr>
+        <w:t>in order to</w:t>
+      </w:r>
+      <w:proofErr w:type="gramEnd"/>
+      <w:r>
+        <w:rPr>
+          <w:iCs/>
+          <w:sz w:val="24"/>
+          <w:szCs w:val="24"/>
+        </w:rPr>
+        <w:t xml:space="preserve"> have real-time animation</w:t>
       </w:r>
     </w:p>
     <w:p>
@@ -3493,9 +5510,11 @@
       <w:pPr>
         <w:pStyle w:val="Heading2"/>
       </w:pPr>
+      <w:bookmarkStart w:id="11" w:name="_Toc196823494"/>
       <w:r>
         <w:t>Game Progression</w:t>
       </w:r>
+      <w:bookmarkEnd w:id="11"/>
     </w:p>
     <w:p>
       <w:pPr>
@@ -3928,9 +5947,11 @@
       <w:pPr>
         <w:pStyle w:val="Heading2"/>
       </w:pPr>
+      <w:bookmarkStart w:id="12" w:name="_Toc196823495"/>
       <w:r>
         <w:t>Characters</w:t>
       </w:r>
+      <w:bookmarkEnd w:id="12"/>
     </w:p>
     <w:p>
       <w:pPr>
@@ -3971,16 +5992,54 @@
           <w:sz w:val="24"/>
           <w:szCs w:val="24"/>
         </w:rPr>
-        <w:t>The character is a male / female Faelorin. When starting a new game the player enters character creation where they  can customize the character, however, the character is always an archer and has a bow and quiver. During the game the player may acquire new bow designs or change their appearance in the camp.</w:t>
+        <w:t xml:space="preserve">The character is a male / female Faelorin. When starting a new </w:t>
+      </w:r>
+      <w:proofErr w:type="gramStart"/>
+      <w:r>
+        <w:rPr>
+          <w:iCs/>
+          <w:sz w:val="24"/>
+          <w:szCs w:val="24"/>
+        </w:rPr>
+        <w:t>game</w:t>
+      </w:r>
+      <w:proofErr w:type="gramEnd"/>
+      <w:r>
+        <w:rPr>
+          <w:iCs/>
+          <w:sz w:val="24"/>
+          <w:szCs w:val="24"/>
+        </w:rPr>
+        <w:t xml:space="preserve"> the player enters character creation where </w:t>
+      </w:r>
+      <w:proofErr w:type="gramStart"/>
+      <w:r>
+        <w:rPr>
+          <w:iCs/>
+          <w:sz w:val="24"/>
+          <w:szCs w:val="24"/>
+        </w:rPr>
+        <w:t>they  can</w:t>
+      </w:r>
+      <w:proofErr w:type="gramEnd"/>
+      <w:r>
+        <w:rPr>
+          <w:iCs/>
+          <w:sz w:val="24"/>
+          <w:szCs w:val="24"/>
+        </w:rPr>
+        <w:t xml:space="preserve"> customize the character, however, the character is always an archer and has a bow and quiver. During the game the player may acquire new bow designs or change their appearance in the camp.</w:t>
       </w:r>
     </w:p>
     <w:p>
       <w:pPr>
         <w:pStyle w:val="Heading2"/>
       </w:pPr>
+      <w:bookmarkStart w:id="13" w:name="_Toc196823496"/>
       <w:r>
         <w:t>Non-player Characters</w:t>
       </w:r>
+      <w:bookmarkEnd w:id="13"/>
     </w:p>
     <w:p>
       <w:pPr>
@@ -4100,10 +6159,12 @@
       <w:pPr>
         <w:pStyle w:val="Heading2"/>
       </w:pPr>
+      <w:bookmarkStart w:id="14" w:name="_Toc196823497"/>
       <w:r>
         <w:lastRenderedPageBreak/>
         <w:t>Enemies</w:t>
       </w:r>
+      <w:bookmarkEnd w:id="14"/>
     </w:p>
     <w:p>
       <w:pPr>
@@ -4726,15 +6787,7 @@
           <w:sz w:val="24"/>
           <w:szCs w:val="24"/>
         </w:rPr>
-        <w:t>Healer –</w:t>
-      </w:r>
-      <w:r>
-        <w:rPr>
-          <w:iCs/>
-          <w:sz w:val="24"/>
-          <w:szCs w:val="24"/>
-        </w:rPr>
-        <w:t xml:space="preserve"> heal and forcefield</w:t>
+        <w:t>Healer – heal and forcefield</w:t>
       </w:r>
     </w:p>
     <w:p>
@@ -5864,9 +7917,11 @@
       <w:pPr>
         <w:pStyle w:val="Heading2"/>
       </w:pPr>
+      <w:bookmarkStart w:id="15" w:name="_Toc196823498"/>
       <w:r>
         <w:t>Weapons</w:t>
       </w:r>
+      <w:bookmarkEnd w:id="15"/>
     </w:p>
     <w:p>
       <w:pPr>
@@ -6638,9 +8693,11 @@
       <w:pPr>
         <w:pStyle w:val="Heading2"/>
       </w:pPr>
+      <w:bookmarkStart w:id="16" w:name="_Toc196823499"/>
       <w:r>
         <w:t>Items</w:t>
       </w:r>
+      <w:bookmarkEnd w:id="16"/>
     </w:p>
     <w:p>
       <w:pPr>
@@ -6687,9 +8744,11 @@
       <w:pPr>
         <w:pStyle w:val="Heading2"/>
       </w:pPr>
+      <w:bookmarkStart w:id="17" w:name="_Toc196823500"/>
       <w:r>
         <w:t>Abilities</w:t>
       </w:r>
+      <w:bookmarkEnd w:id="17"/>
     </w:p>
     <w:p>
       <w:pPr>
@@ -6711,9 +8770,11 @@
       <w:pPr>
         <w:pStyle w:val="Heading2"/>
       </w:pPr>
+      <w:bookmarkStart w:id="18" w:name="_Toc196823501"/>
       <w:r>
         <w:t>Vehicles</w:t>
       </w:r>
+      <w:bookmarkEnd w:id="18"/>
     </w:p>
     <w:p>
       <w:pPr>
@@ -6735,9 +8796,11 @@
       <w:pPr>
         <w:pStyle w:val="Heading2"/>
       </w:pPr>
+      <w:bookmarkStart w:id="19" w:name="_Toc196823502"/>
       <w:r>
         <w:t>Script</w:t>
       </w:r>
+      <w:bookmarkEnd w:id="19"/>
     </w:p>
     <w:p>
       <w:pPr>
@@ -6759,10 +8822,12 @@
       <w:pPr>
         <w:pStyle w:val="Heading2"/>
       </w:pPr>
+      <w:bookmarkStart w:id="20" w:name="_Toc196823503"/>
       <w:r>
         <w:lastRenderedPageBreak/>
         <w:t>Scoring</w:t>
       </w:r>
+      <w:bookmarkEnd w:id="20"/>
     </w:p>
     <w:p>
       <w:pPr>
@@ -6773,9 +8838,16 @@
       <w:pPr>
         <w:pStyle w:val="Heading2"/>
       </w:pPr>
-      <w:r>
-        <w:t>Puzzles/Mini-games</w:t>
-      </w:r>
+      <w:bookmarkStart w:id="21" w:name="_Toc196823504"/>
+      <w:r>
+        <w:t>Puzzles/</w:t>
+      </w:r>
+      <w:proofErr w:type="gramStart"/>
+      <w:r>
+        <w:t>Mini-games</w:t>
+      </w:r>
+      <w:bookmarkEnd w:id="21"/>
+      <w:proofErr w:type="gramEnd"/>
     </w:p>
     <w:p>
       <w:pPr>
@@ -6786,9 +8858,11 @@
       <w:pPr>
         <w:pStyle w:val="Heading2"/>
       </w:pPr>
+      <w:bookmarkStart w:id="22" w:name="_Toc196823505"/>
       <w:r>
         <w:t>Bonuses</w:t>
       </w:r>
+      <w:bookmarkEnd w:id="22"/>
     </w:p>
     <w:p>
       <w:pPr>
@@ -6799,9 +8873,11 @@
       <w:pPr>
         <w:pStyle w:val="Heading2"/>
       </w:pPr>
+      <w:bookmarkStart w:id="23" w:name="_Toc196823506"/>
       <w:r>
         <w:t>Cheat Codes</w:t>
       </w:r>
+      <w:bookmarkEnd w:id="23"/>
     </w:p>
     <w:p>
       <w:pPr>
@@ -6823,9 +8899,11 @@
       <w:pPr>
         <w:pStyle w:val="Heading2"/>
       </w:pPr>
+      <w:bookmarkStart w:id="24" w:name="_Toc196823507"/>
       <w:r>
         <w:t>Sound Index</w:t>
       </w:r>
+      <w:bookmarkEnd w:id="24"/>
     </w:p>
     <w:p>
       <w:pPr>
@@ -6873,9 +8951,11 @@
       <w:pPr>
         <w:pStyle w:val="Heading2"/>
       </w:pPr>
+      <w:bookmarkStart w:id="25" w:name="_Toc196823508"/>
       <w:r>
         <w:t>Story Index</w:t>
       </w:r>
+      <w:bookmarkEnd w:id="25"/>
     </w:p>
     <w:p>
       <w:pPr>
@@ -6922,9 +9002,11 @@
       <w:pPr>
         <w:pStyle w:val="Heading2"/>
       </w:pPr>
+      <w:bookmarkStart w:id="26" w:name="_Toc196823509"/>
       <w:r>
         <w:t>Art / Multimedia Index</w:t>
       </w:r>
+      <w:bookmarkEnd w:id="26"/>
     </w:p>
     <w:p>
       <w:pPr>
@@ -6973,10 +9055,12 @@
       <w:pPr>
         <w:pStyle w:val="Heading2"/>
       </w:pPr>
+      <w:bookmarkStart w:id="27" w:name="_Toc196823510"/>
       <w:r>
         <w:lastRenderedPageBreak/>
         <w:t>Design Notes</w:t>
       </w:r>
+      <w:bookmarkEnd w:id="27"/>
     </w:p>
     <w:p>
       <w:pPr>
@@ -7023,9 +9107,11 @@
       <w:pPr>
         <w:pStyle w:val="Heading2"/>
       </w:pPr>
+      <w:bookmarkStart w:id="28" w:name="_Toc196823511"/>
       <w:r>
         <w:t>Future Features</w:t>
       </w:r>
+      <w:bookmarkEnd w:id="28"/>
     </w:p>
     <w:p>
       <w:pPr>
@@ -7114,7 +9200,21 @@
       <w:rPr>
         <w:rFonts w:ascii="Cambria" w:eastAsia="Cambria" w:hAnsi="Cambria" w:cs="Cambria"/>
       </w:rPr>
-      <w:t xml:space="preserve">[Type text]Page </w:t>
+      <w:t xml:space="preserve">[Type </w:t>
+    </w:r>
+    <w:proofErr w:type="gramStart"/>
+    <w:r>
+      <w:rPr>
+        <w:rFonts w:ascii="Cambria" w:eastAsia="Cambria" w:hAnsi="Cambria" w:cs="Cambria"/>
+      </w:rPr>
+      <w:t>text]Page</w:t>
+    </w:r>
+    <w:proofErr w:type="gramEnd"/>
+    <w:r>
+      <w:rPr>
+        <w:rFonts w:ascii="Cambria" w:eastAsia="Cambria" w:hAnsi="Cambria" w:cs="Cambria"/>
+      </w:rPr>
+      <w:t xml:space="preserve"> </w:t>
     </w:r>
     <w:r>
       <w:fldChar w:fldCharType="begin"/>
@@ -8275,6 +10375,51 @@
       <w:contextualSpacing/>
     </w:pPr>
   </w:style>
+  <w:style w:type="paragraph" w:styleId="TOCHeading">
+    <w:name w:val="TOC Heading"/>
+    <w:basedOn w:val="Heading1"/>
+    <w:next w:val="Normal"/>
+    <w:uiPriority w:val="39"/>
+    <w:unhideWhenUsed/>
+    <w:qFormat/>
+    <w:rsid w:val="00CA551E"/>
+    <w:pPr>
+      <w:spacing w:before="240" w:after="0" w:line="259" w:lineRule="auto"/>
+      <w:outlineLvl w:val="9"/>
+    </w:pPr>
+    <w:rPr>
+      <w:rFonts w:asciiTheme="majorHAnsi" w:eastAsiaTheme="majorEastAsia" w:hAnsiTheme="majorHAnsi" w:cstheme="majorBidi"/>
+      <w:b w:val="0"/>
+      <w:color w:val="365F91" w:themeColor="accent1" w:themeShade="BF"/>
+      <w:sz w:val="32"/>
+      <w:szCs w:val="32"/>
+      <w:lang w:val="en-US" w:eastAsia="en-US"/>
+    </w:rPr>
+  </w:style>
+  <w:style w:type="paragraph" w:styleId="TOC2">
+    <w:name w:val="toc 2"/>
+    <w:basedOn w:val="Normal"/>
+    <w:next w:val="Normal"/>
+    <w:autoRedefine/>
+    <w:uiPriority w:val="39"/>
+    <w:unhideWhenUsed/>
+    <w:rsid w:val="00CA551E"/>
+    <w:pPr>
+      <w:spacing w:after="100"/>
+      <w:ind w:left="220"/>
+    </w:pPr>
+  </w:style>
+  <w:style w:type="character" w:styleId="Hyperlink">
+    <w:name w:val="Hyperlink"/>
+    <w:basedOn w:val="DefaultParagraphFont"/>
+    <w:uiPriority w:val="99"/>
+    <w:unhideWhenUsed/>
+    <w:rsid w:val="00CA551E"/>
+    <w:rPr>
+      <w:color w:val="0000FF" w:themeColor="hyperlink"/>
+      <w:u w:val="single"/>
+    </w:rPr>
+  </w:style>
 </w:styles>
 </file>
 

</xml_diff>